<commit_message>
Update Manage Stay connected section _ FASD.docx
</commit_message>
<xml_diff>
--- a/fasd/Manage Stay connected section _ FASD.docx
+++ b/fasd/Manage Stay connected section _ FASD.docx
@@ -149,12 +149,12 @@
           <wp:inline distB="114300" distT="114300" distL="114300" distR="114300">
             <wp:extent cx="5943600" cy="3416300"/>
             <wp:effectExtent b="0" l="0" r="0" t="0"/>
-            <wp:docPr id="3" name="image4.png"/>
+            <wp:docPr id="4" name="image3.png"/>
             <a:graphic>
               <a:graphicData uri="http://schemas.openxmlformats.org/drawingml/2006/picture">
                 <pic:pic>
                   <pic:nvPicPr>
-                    <pic:cNvPr id="0" name="image4.png"/>
+                    <pic:cNvPr id="0" name="image3.png"/>
                     <pic:cNvPicPr preferRelativeResize="0"/>
                   </pic:nvPicPr>
                   <pic:blipFill>
@@ -481,12 +481,12 @@
           <wp:inline distB="114300" distT="114300" distL="114300" distR="114300">
             <wp:extent cx="5424488" cy="3033888"/>
             <wp:effectExtent b="0" l="0" r="0" t="0"/>
-            <wp:docPr id="5" name="image7.png"/>
+            <wp:docPr id="6" name="image8.png"/>
             <a:graphic>
               <a:graphicData uri="http://schemas.openxmlformats.org/drawingml/2006/picture">
                 <pic:pic>
                   <pic:nvPicPr>
-                    <pic:cNvPr id="0" name="image7.png"/>
+                    <pic:cNvPr id="0" name="image8.png"/>
                     <pic:cNvPicPr preferRelativeResize="0"/>
                   </pic:nvPicPr>
                   <pic:blipFill>
@@ -553,12 +553,12 @@
           <wp:inline distB="114300" distT="114300" distL="114300" distR="114300">
             <wp:extent cx="5510213" cy="3497065"/>
             <wp:effectExtent b="0" l="0" r="0" t="0"/>
-            <wp:docPr id="6" name="image5.png"/>
+            <wp:docPr id="7" name="image6.png"/>
             <a:graphic>
               <a:graphicData uri="http://schemas.openxmlformats.org/drawingml/2006/picture">
                 <pic:pic>
                   <pic:nvPicPr>
-                    <pic:cNvPr id="0" name="image5.png"/>
+                    <pic:cNvPr id="0" name="image6.png"/>
                     <pic:cNvPicPr preferRelativeResize="0"/>
                   </pic:nvPicPr>
                   <pic:blipFill>
@@ -620,9 +620,54 @@
         <w:rPr/>
         <w:drawing>
           <wp:inline distB="114300" distT="114300" distL="114300" distR="114300">
+            <wp:extent cx="5943600" cy="3009900"/>
+            <wp:effectExtent b="0" l="0" r="0" t="0"/>
+            <wp:docPr id="1" name="image4.png"/>
+            <a:graphic>
+              <a:graphicData uri="http://schemas.openxmlformats.org/drawingml/2006/picture">
+                <pic:pic>
+                  <pic:nvPicPr>
+                    <pic:cNvPr id="0" name="image4.png"/>
+                    <pic:cNvPicPr preferRelativeResize="0"/>
+                  </pic:nvPicPr>
+                  <pic:blipFill>
+                    <a:blip r:embed="rId9"/>
+                    <a:srcRect b="0" l="0" r="0" t="0"/>
+                    <a:stretch>
+                      <a:fillRect/>
+                    </a:stretch>
+                  </pic:blipFill>
+                  <pic:spPr>
+                    <a:xfrm>
+                      <a:off x="0" y="0"/>
+                      <a:ext cx="5943600" cy="3009900"/>
+                    </a:xfrm>
+                    <a:prstGeom prst="rect"/>
+                    <a:ln/>
+                  </pic:spPr>
+                </pic:pic>
+              </a:graphicData>
+            </a:graphic>
+          </wp:inline>
+        </w:drawing>
+      </w:r>
+      <w:r>
+        <w:rPr>
+          <w:rtl w:val="0"/>
+        </w:rPr>
+      </w:r>
+    </w:p>
+    <w:p>
+      <w:pPr>
+        <w:rPr/>
+      </w:pPr>
+      <w:r>
+        <w:rPr/>
+        <w:drawing>
+          <wp:inline distB="114300" distT="114300" distL="114300" distR="114300">
             <wp:extent cx="5943600" cy="3111500"/>
             <wp:effectExtent b="0" l="0" r="0" t="0"/>
-            <wp:docPr id="2" name="image2.png"/>
+            <wp:docPr id="3" name="image2.png"/>
             <a:graphic>
               <a:graphicData uri="http://schemas.openxmlformats.org/drawingml/2006/picture">
                 <pic:pic>
@@ -631,7 +676,7 @@
                     <pic:cNvPicPr preferRelativeResize="0"/>
                   </pic:nvPicPr>
                   <pic:blipFill>
-                    <a:blip r:embed="rId9"/>
+                    <a:blip r:embed="rId10"/>
                     <a:srcRect b="0" l="0" r="0" t="0"/>
                     <a:stretch>
                       <a:fillRect/>
@@ -737,201 +782,6 @@
     </w:p>
     <w:p>
       <w:pPr>
-        <w:rPr>
-          <w:b w:val="1"/>
-          <w:color w:val="005e7e"/>
-        </w:rPr>
-      </w:pPr>
-      <w:r>
-        <w:rPr>
-          <w:rtl w:val="0"/>
-        </w:rPr>
-      </w:r>
-    </w:p>
-    <w:p>
-      <w:pPr>
-        <w:rPr>
-          <w:b w:val="1"/>
-          <w:color w:val="005e7e"/>
-        </w:rPr>
-      </w:pPr>
-      <w:r>
-        <w:rPr>
-          <w:rtl w:val="0"/>
-        </w:rPr>
-      </w:r>
-    </w:p>
-    <w:p>
-      <w:pPr>
-        <w:rPr>
-          <w:b w:val="1"/>
-          <w:color w:val="005e7e"/>
-        </w:rPr>
-      </w:pPr>
-      <w:r>
-        <w:rPr>
-          <w:rtl w:val="0"/>
-        </w:rPr>
-      </w:r>
-    </w:p>
-    <w:p>
-      <w:pPr>
-        <w:rPr>
-          <w:b w:val="1"/>
-          <w:color w:val="005e7e"/>
-        </w:rPr>
-      </w:pPr>
-      <w:r>
-        <w:rPr>
-          <w:rtl w:val="0"/>
-        </w:rPr>
-      </w:r>
-    </w:p>
-    <w:p>
-      <w:pPr>
-        <w:rPr>
-          <w:b w:val="1"/>
-          <w:color w:val="005e7e"/>
-        </w:rPr>
-      </w:pPr>
-      <w:r>
-        <w:rPr>
-          <w:rtl w:val="0"/>
-        </w:rPr>
-      </w:r>
-    </w:p>
-    <w:p>
-      <w:pPr>
-        <w:rPr>
-          <w:b w:val="1"/>
-          <w:color w:val="005e7e"/>
-        </w:rPr>
-      </w:pPr>
-      <w:r>
-        <w:rPr>
-          <w:rtl w:val="0"/>
-        </w:rPr>
-      </w:r>
-    </w:p>
-    <w:p>
-      <w:pPr>
-        <w:rPr>
-          <w:b w:val="1"/>
-          <w:color w:val="005e7e"/>
-        </w:rPr>
-      </w:pPr>
-      <w:r>
-        <w:rPr>
-          <w:rtl w:val="0"/>
-        </w:rPr>
-      </w:r>
-    </w:p>
-    <w:p>
-      <w:pPr>
-        <w:rPr>
-          <w:b w:val="1"/>
-          <w:color w:val="005e7e"/>
-        </w:rPr>
-      </w:pPr>
-      <w:r>
-        <w:rPr>
-          <w:rtl w:val="0"/>
-        </w:rPr>
-      </w:r>
-    </w:p>
-    <w:p>
-      <w:pPr>
-        <w:rPr>
-          <w:b w:val="1"/>
-          <w:color w:val="005e7e"/>
-        </w:rPr>
-      </w:pPr>
-      <w:r>
-        <w:rPr>
-          <w:rtl w:val="0"/>
-        </w:rPr>
-      </w:r>
-    </w:p>
-    <w:p>
-      <w:pPr>
-        <w:rPr>
-          <w:b w:val="1"/>
-          <w:color w:val="005e7e"/>
-        </w:rPr>
-      </w:pPr>
-      <w:r>
-        <w:rPr>
-          <w:rtl w:val="0"/>
-        </w:rPr>
-      </w:r>
-    </w:p>
-    <w:p>
-      <w:pPr>
-        <w:rPr>
-          <w:b w:val="1"/>
-          <w:color w:val="005e7e"/>
-        </w:rPr>
-      </w:pPr>
-      <w:r>
-        <w:rPr>
-          <w:rtl w:val="0"/>
-        </w:rPr>
-      </w:r>
-    </w:p>
-    <w:p>
-      <w:pPr>
-        <w:rPr>
-          <w:b w:val="1"/>
-          <w:color w:val="005e7e"/>
-        </w:rPr>
-      </w:pPr>
-      <w:r>
-        <w:rPr>
-          <w:rtl w:val="0"/>
-        </w:rPr>
-      </w:r>
-    </w:p>
-    <w:p>
-      <w:pPr>
-        <w:rPr>
-          <w:b w:val="1"/>
-          <w:color w:val="005e7e"/>
-        </w:rPr>
-      </w:pPr>
-      <w:r>
-        <w:rPr>
-          <w:rtl w:val="0"/>
-        </w:rPr>
-      </w:r>
-    </w:p>
-    <w:p>
-      <w:pPr>
-        <w:rPr>
-          <w:b w:val="1"/>
-          <w:color w:val="005e7e"/>
-        </w:rPr>
-      </w:pPr>
-      <w:r>
-        <w:rPr>
-          <w:rtl w:val="0"/>
-        </w:rPr>
-      </w:r>
-    </w:p>
-    <w:p>
-      <w:pPr>
-        <w:rPr>
-          <w:b w:val="1"/>
-          <w:color w:val="005e7e"/>
-        </w:rPr>
-      </w:pPr>
-      <w:r>
-        <w:rPr>
-          <w:rtl w:val="0"/>
-        </w:rPr>
-      </w:r>
-    </w:p>
-    <w:p>
-      <w:pPr>
         <w:pStyle w:val="Heading2"/>
         <w:rPr>
           <w:b w:val="1"/>
@@ -1004,16 +854,16 @@
           <wp:inline distB="114300" distT="114300" distL="114300" distR="114300">
             <wp:extent cx="5943600" cy="2794000"/>
             <wp:effectExtent b="0" l="0" r="0" t="0"/>
-            <wp:docPr id="4" name="image3.png"/>
+            <wp:docPr id="5" name="image1.png"/>
             <a:graphic>
               <a:graphicData uri="http://schemas.openxmlformats.org/drawingml/2006/picture">
                 <pic:pic>
                   <pic:nvPicPr>
-                    <pic:cNvPr id="0" name="image3.png"/>
+                    <pic:cNvPr id="0" name="image1.png"/>
                     <pic:cNvPicPr preferRelativeResize="0"/>
                   </pic:nvPicPr>
                   <pic:blipFill>
-                    <a:blip r:embed="rId10"/>
+                    <a:blip r:embed="rId11"/>
                     <a:srcRect b="0" l="0" r="0" t="0"/>
                     <a:stretch>
                       <a:fillRect/>
@@ -1249,7 +1099,7 @@
       </w:r>
     </w:p>
     <w:sectPr>
-      <w:headerReference r:id="rId11" w:type="default"/>
+      <w:headerReference r:id="rId12" w:type="default"/>
       <w:pgSz w:h="15840" w:w="12240" w:orient="portrait"/>
       <w:pgMar w:bottom="1440" w:top="1440" w:left="1440" w:right="1440" w:header="720" w:footer="720"/>
       <w:pgNumType w:start="1"/>
@@ -1272,7 +1122,7 @@
       </w:rPr>
       <w:pict>
         <v:shape id="WordPictureWatermark1" style="position:absolute;width:234.0pt;height:52.86661417322834pt;rotation:0;z-index:-503316481;mso-position-horizontal-relative:margin;mso-position-horizontal:center;mso-position-vertical-relative:margin;mso-position-vertical:center;" alt="" type="#_x0000_t75">
-          <v:imagedata blacklevel="22938f" cropbottom="0f" cropleft="0f" cropright="0f" croptop="0f" gain="19661f" r:id="rId1" o:title="image1.png"/>
+          <v:imagedata blacklevel="22938f" cropbottom="0f" cropleft="0f" cropright="0f" croptop="0f" gain="19661f" r:id="rId1" o:title="image5.png"/>
         </v:shape>
       </w:pict>
     </w:r>
@@ -1286,12 +1136,12 @@
           <wp:inline distB="114300" distT="114300" distL="114300" distR="114300">
             <wp:extent cx="1733550" cy="342900"/>
             <wp:effectExtent b="0" l="0" r="0" t="0"/>
-            <wp:docPr id="1" name="image6.png"/>
+            <wp:docPr id="2" name="image7.png"/>
             <a:graphic>
               <a:graphicData uri="http://schemas.openxmlformats.org/drawingml/2006/picture">
                 <pic:pic>
                   <pic:nvPicPr>
-                    <pic:cNvPr id="0" name="image6.png"/>
+                    <pic:cNvPr id="0" name="image7.png"/>
                     <pic:cNvPicPr preferRelativeResize="0"/>
                   </pic:nvPicPr>
                   <pic:blipFill>

</xml_diff>